<commit_message>
Fix for Alef-A and Aynu-A Hamis vowels.
</commit_message>
<xml_diff>
--- a/release/gff/gff_harari/source/HarariTyping-English.docx
+++ b/release/gff/gff_harari/source/HarariTyping-English.docx
@@ -37,7 +37,7 @@
       <w:r>
         <w:rPr>
           <w:rFonts w:ascii="Abyssinica SIL" w:hAnsi="Abyssinica SIL" w:cs="Abyssinica SIL"/>
-          <w:color w:val="FF0000"/>
+          <w:color w:val="C00000"/>
           <w:sz w:val="32"/>
           <w:szCs w:val="32"/>
           <w:lang w:val="ti-ER"/>
@@ -6759,13 +6759,26 @@
               <w:jc w:val="center"/>
               <w:rPr>
                 <w:rFonts w:ascii="Abyssinica SIL" w:hAnsi="Abyssinica SIL"/>
-              </w:rPr>
-            </w:pPr>
-            <w:r>
-              <w:rPr>
-                <w:rFonts w:ascii="Abyssinica SIL" w:hAnsi="Abyssinica SIL"/>
-              </w:rPr>
-              <w:t> </w:t>
+                <w:lang w:val="har-Ethi-ET"/>
+              </w:rPr>
+            </w:pPr>
+            <w:r>
+              <w:rPr>
+                <w:rFonts w:ascii="Abyssinica SIL" w:hAnsi="Abyssinica SIL"/>
+                <w:lang w:val="har-Ethi-ET"/>
+              </w:rPr>
+              <w:t>ኧ</w:t>
+            </w:r>
+          </w:p>
+          <w:p>
+            <w:pPr>
+              <w:jc w:val="center"/>
+              <w:rPr>
+                <w:rFonts w:ascii="Abyssinica SIL" w:hAnsi="Abyssinica SIL"/>
+              </w:rPr>
+            </w:pPr>
+            <w:r>
+              <w:t>ee</w:t>
             </w:r>
           </w:p>
         </w:tc>

</xml_diff>

<commit_message>
documentation updates and missing layer checks added.
</commit_message>
<xml_diff>
--- a/release/gff/gff_harari/source/HarariTyping-English.docx
+++ b/release/gff/gff_harari/source/HarariTyping-English.docx
@@ -12465,7 +12465,14 @@
           <w:rFonts w:ascii="Abyssinica SIL" w:hAnsi="Abyssinica SIL" w:cs="Abyssinica SIL"/>
           <w:bCs/>
         </w:rPr>
-        <w:t xml:space="preserve">ኣባ </w:t>
+        <w:t>አ</w:t>
+      </w:r>
+      <w:r>
+        <w:rPr>
+          <w:rFonts w:ascii="Abyssinica SIL" w:hAnsi="Abyssinica SIL" w:cs="Abyssinica SIL"/>
+          <w:bCs/>
+        </w:rPr>
+        <w:t xml:space="preserve">ባ </w:t>
       </w:r>
       <w:proofErr w:type="gramStart"/>
       <w:r>
@@ -12514,7 +12521,14 @@
           <w:rFonts w:ascii="Abyssinica SIL" w:hAnsi="Abyssinica SIL" w:cs="Abyssinica SIL"/>
           <w:color w:val="000000"/>
         </w:rPr>
-        <w:t>ኣባ፞</w:t>
+        <w:t>አ</w:t>
+      </w:r>
+      <w:r>
+        <w:rPr>
+          <w:rFonts w:ascii="Abyssinica SIL" w:hAnsi="Abyssinica SIL" w:cs="Abyssinica SIL"/>
+          <w:color w:val="000000"/>
+        </w:rPr>
+        <w:t>ባ፞</w:t>
       </w:r>
       <w:r>
         <w:rPr>
@@ -12561,7 +12575,20 @@
           <w:color w:val="000000"/>
         </w:rPr>
         <w:tab/>
-        <w:t xml:space="preserve">ኣባ፞ </w:t>
+      </w:r>
+      <w:r>
+        <w:rPr>
+          <w:rFonts w:ascii="Abyssinica SIL" w:hAnsi="Abyssinica SIL" w:cs="Abyssinica SIL"/>
+          <w:color w:val="000000"/>
+        </w:rPr>
+        <w:t>አ</w:t>
+      </w:r>
+      <w:r>
+        <w:rPr>
+          <w:rFonts w:ascii="Abyssinica SIL" w:hAnsi="Abyssinica SIL" w:cs="Abyssinica SIL"/>
+          <w:color w:val="000000"/>
+        </w:rPr>
+        <w:t xml:space="preserve">ባ፞ </w:t>
       </w:r>
       <w:proofErr w:type="gramStart"/>
       <w:r>
@@ -12610,7 +12637,14 @@
           <w:rFonts w:ascii="Abyssinica SIL" w:hAnsi="Abyssinica SIL" w:cs="Abyssinica SIL"/>
           <w:color w:val="000000"/>
         </w:rPr>
-        <w:t>ኣባ፟</w:t>
+        <w:t>አ</w:t>
+      </w:r>
+      <w:r>
+        <w:rPr>
+          <w:rFonts w:ascii="Abyssinica SIL" w:hAnsi="Abyssinica SIL" w:cs="Abyssinica SIL"/>
+          <w:color w:val="000000"/>
+        </w:rPr>
+        <w:t>ባ፟</w:t>
       </w:r>
       <w:r>
         <w:rPr>
@@ -12712,7 +12746,14 @@
           <w:rFonts w:ascii="Abyssinica SIL" w:hAnsi="Abyssinica SIL" w:cs="Abyssinica SIL"/>
           <w:color w:val="000000"/>
         </w:rPr>
-        <w:t>ኣባ፝ (</w:t>
+        <w:t>አ</w:t>
+      </w:r>
+      <w:r>
+        <w:rPr>
+          <w:rFonts w:ascii="Abyssinica SIL" w:hAnsi="Abyssinica SIL" w:cs="Abyssinica SIL"/>
+          <w:color w:val="000000"/>
+        </w:rPr>
+        <w:t>ባ፝ (</w:t>
       </w:r>
       <w:r>
         <w:rPr>

</xml_diff>

<commit_message>
Documentation tweaks.  PDF link added from welcome.htm.
</commit_message>
<xml_diff>
--- a/release/gff/gff_harari/source/HarariTyping-English.docx
+++ b/release/gff/gff_harari/source/HarariTyping-English.docx
@@ -12647,7 +12647,20 @@
           <w:color w:val="000000"/>
         </w:rPr>
         <w:tab/>
-        <w:t xml:space="preserve">ኣባ፟ </w:t>
+      </w:r>
+      <w:r>
+        <w:rPr>
+          <w:rFonts w:ascii="Abyssinica SIL" w:hAnsi="Abyssinica SIL" w:cs="Abyssinica SIL"/>
+          <w:color w:val="000000"/>
+        </w:rPr>
+        <w:t>አ</w:t>
+      </w:r>
+      <w:r>
+        <w:rPr>
+          <w:rFonts w:ascii="Abyssinica SIL" w:hAnsi="Abyssinica SIL" w:cs="Abyssinica SIL"/>
+          <w:color w:val="000000"/>
+        </w:rPr>
+        <w:t xml:space="preserve">ባ፟ </w:t>
       </w:r>
       <w:r>
         <w:rPr>

</xml_diff>